<commit_message>
update number, font, formatting
</commit_message>
<xml_diff>
--- a/Chris_Pelatari_Resume.docx
+++ b/Chris_Pelatari_Resume.docx
@@ -4,7 +4,7 @@
   <w:body>
     <w:tbl>
       <w:tblPr>
-        <w:tblW w:w="10800" w:type="dxa"/>
+        <w:tblW w:w="10780" w:type="dxa"/>
         <w:jc w:val="left"/>
         <w:tblInd w:w="108" w:type="dxa"/>
         <w:tblBorders>
@@ -19,19 +19,19 @@
         <w:tblLayout w:type="fixed"/>
       </w:tblPr>
       <w:tblGrid>
-        <w:gridCol w:w="5400"/>
-        <w:gridCol w:w="5400"/>
+        <w:gridCol w:w="4727"/>
+        <w:gridCol w:w="6053"/>
       </w:tblGrid>
       <w:tr>
         <w:tblPrEx>
           <w:shd w:val="clear" w:color="auto" w:fill="cdd4e9"/>
         </w:tblPrEx>
         <w:trPr>
-          <w:trHeight w:val="934" w:hRule="atLeast"/>
+          <w:trHeight w:val="960" w:hRule="atLeast"/>
         </w:trPr>
         <w:tc>
           <w:tcPr>
-            <w:tcW w:type="dxa" w:w="5400"/>
+            <w:tcW w:type="dxa" w:w="4727"/>
             <w:tcBorders>
               <w:top w:val="nil"/>
               <w:left w:val="nil"/>
@@ -56,11 +56,19 @@
             </w:pPr>
             <w:r>
               <w:rPr>
+                <w:rFonts w:ascii="Avenir Next Regular" w:hAnsi="Avenir Next Regular"/>
+                <w:rtl w:val="0"/>
+                <w:lang w:val="en-US"/>
+              </w:rPr>
+              <w:t>Chris</w:t>
+            </w:r>
+            <w:r>
+              <w:rPr>
                 <w:shd w:val="nil" w:color="auto" w:fill="auto"/>
                 <w:rtl w:val="0"/>
                 <w:lang w:val="en-US"/>
               </w:rPr>
-              <w:t>Chris Pelatari</w:t>
+              <w:t xml:space="preserve"> Pelatari</w:t>
             </w:r>
           </w:p>
           <w:p>
@@ -85,7 +93,7 @@
         </w:tc>
         <w:tc>
           <w:tcPr>
-            <w:tcW w:type="dxa" w:w="5400"/>
+            <w:tcW w:type="dxa" w:w="6052"/>
             <w:tcBorders>
               <w:top w:val="nil"/>
               <w:left w:val="nil"/>
@@ -104,51 +112,45 @@
           <w:p>
             <w:pPr>
               <w:pStyle w:val="Contact Info"/>
-              <w:spacing w:before="100"/>
               <w:rPr>
-                <w:shd w:val="nil" w:color="auto" w:fill="auto"/>
+                <w:rFonts w:ascii="Avenir Next Regular" w:cs="Avenir Next Regular" w:hAnsi="Avenir Next Regular" w:eastAsia="Avenir Next Regular"/>
               </w:rPr>
             </w:pPr>
             <w:r>
               <w:rPr>
-                <w:rStyle w:val="Hyperlink.0"/>
-                <w:shd w:val="nil" w:color="auto" w:fill="auto"/>
-                <w:lang w:val="en-US"/>
+                <w:rFonts w:ascii="Avenir Next Regular" w:cs="Avenir Next Regular" w:hAnsi="Avenir Next Regular" w:eastAsia="Avenir Next Regular"/>
               </w:rPr>
               <w:fldChar w:fldCharType="begin" w:fldLock="0"/>
             </w:r>
             <w:r>
               <w:rPr>
-                <w:rStyle w:val="Hyperlink.0"/>
-                <w:shd w:val="nil" w:color="auto" w:fill="auto"/>
-                <w:lang w:val="en-US"/>
+                <w:rFonts w:ascii="Avenir Next Regular" w:cs="Avenir Next Regular" w:hAnsi="Avenir Next Regular" w:eastAsia="Avenir Next Regular"/>
               </w:rPr>
               <w:instrText xml:space="preserve"> HYPERLINK "mailto:chris@pelatari.com"</w:instrText>
             </w:r>
             <w:r>
               <w:rPr>
-                <w:rStyle w:val="Hyperlink.0"/>
-                <w:shd w:val="nil" w:color="auto" w:fill="auto"/>
-                <w:lang w:val="en-US"/>
+                <w:rFonts w:ascii="Avenir Next Regular" w:cs="Avenir Next Regular" w:hAnsi="Avenir Next Regular" w:eastAsia="Avenir Next Regular"/>
               </w:rPr>
               <w:fldChar w:fldCharType="separate" w:fldLock="0"/>
             </w:r>
             <w:r>
               <w:rPr>
-                <w:rStyle w:val="Hyperlink.0"/>
-                <w:shd w:val="nil" w:color="auto" w:fill="auto"/>
+                <w:rFonts w:ascii="Avenir Next Regular" w:hAnsi="Avenir Next Regular"/>
                 <w:rtl w:val="0"/>
                 <w:lang w:val="en-US"/>
               </w:rPr>
               <w:t>chris@pelatari.com</w:t>
             </w:r>
             <w:r>
-              <w:rPr/>
+              <w:rPr>
+                <w:rFonts w:ascii="Avenir Next Regular" w:cs="Avenir Next Regular" w:hAnsi="Avenir Next Regular" w:eastAsia="Avenir Next Regular"/>
+              </w:rPr>
               <w:fldChar w:fldCharType="end" w:fldLock="0"/>
             </w:r>
             <w:r>
               <w:rPr>
-                <w:shd w:val="nil" w:color="auto" w:fill="auto"/>
+                <w:rFonts w:ascii="Avenir Next Regular" w:hAnsi="Avenir Next Regular" w:hint="default"/>
                 <w:rtl w:val="0"/>
                 <w:lang w:val="en-US"/>
               </w:rPr>
@@ -156,11 +158,51 @@
             </w:r>
             <w:r>
               <w:rPr>
-                <w:shd w:val="nil" w:color="auto" w:fill="auto"/>
+                <w:rFonts w:ascii="Avenir Next Regular" w:hAnsi="Avenir Next Regular"/>
                 <w:rtl w:val="0"/>
                 <w:lang w:val="en-US"/>
               </w:rPr>
-              <w:t>(281) 684-5688</w:t>
+              <w:t>(</w:t>
+            </w:r>
+            <w:r>
+              <w:rPr>
+                <w:rFonts w:ascii="Avenir Next Regular" w:hAnsi="Avenir Next Regular"/>
+                <w:rtl w:val="0"/>
+                <w:lang w:val="en-US"/>
+              </w:rPr>
+              <w:t>346</w:t>
+            </w:r>
+            <w:r>
+              <w:rPr>
+                <w:rFonts w:ascii="Avenir Next Regular" w:hAnsi="Avenir Next Regular"/>
+                <w:rtl w:val="0"/>
+                <w:lang w:val="en-US"/>
+              </w:rPr>
+              <w:t xml:space="preserve">) </w:t>
+            </w:r>
+            <w:r>
+              <w:rPr>
+                <w:rFonts w:ascii="Avenir Next Regular" w:hAnsi="Avenir Next Regular"/>
+                <w:rtl w:val="0"/>
+                <w:lang w:val="en-US"/>
+              </w:rPr>
+              <w:t>813</w:t>
+            </w:r>
+            <w:r>
+              <w:rPr>
+                <w:rFonts w:ascii="Avenir Next Regular" w:hAnsi="Avenir Next Regular"/>
+                <w:rtl w:val="0"/>
+                <w:lang w:val="en-US"/>
+              </w:rPr>
+              <w:t>-</w:t>
+            </w:r>
+            <w:r>
+              <w:rPr>
+                <w:rFonts w:ascii="Avenir Next Regular" w:hAnsi="Avenir Next Regular"/>
+                <w:rtl w:val="0"/>
+                <w:lang w:val="en-US"/>
+              </w:rPr>
+              <w:t>0671</w:t>
             </w:r>
           </w:p>
           <w:p>
@@ -176,7 +218,7 @@
             <w:r>
               <w:rPr>
                 <w:rStyle w:val="Hyperlink.0"/>
-                <w:shd w:val="nil" w:color="auto" w:fill="auto"/>
+                <w:rFonts w:ascii="Avenir Next Regular" w:cs="Avenir Next Regular" w:hAnsi="Avenir Next Regular" w:eastAsia="Avenir Next Regular"/>
                 <w:lang w:val="en-US"/>
               </w:rPr>
               <w:fldChar w:fldCharType="begin" w:fldLock="0"/>
@@ -184,7 +226,7 @@
             <w:r>
               <w:rPr>
                 <w:rStyle w:val="Hyperlink.0"/>
-                <w:shd w:val="nil" w:color="auto" w:fill="auto"/>
+                <w:rFonts w:ascii="Avenir Next Regular" w:cs="Avenir Next Regular" w:hAnsi="Avenir Next Regular" w:eastAsia="Avenir Next Regular"/>
                 <w:lang w:val="en-US"/>
               </w:rPr>
               <w:instrText xml:space="preserve"> HYPERLINK "https://www.LinkedIn.com/in/chris-pelatari/"</w:instrText>
@@ -192,7 +234,7 @@
             <w:r>
               <w:rPr>
                 <w:rStyle w:val="Hyperlink.0"/>
-                <w:shd w:val="nil" w:color="auto" w:fill="auto"/>
+                <w:rFonts w:ascii="Avenir Next Regular" w:cs="Avenir Next Regular" w:hAnsi="Avenir Next Regular" w:eastAsia="Avenir Next Regular"/>
                 <w:lang w:val="en-US"/>
               </w:rPr>
               <w:fldChar w:fldCharType="separate" w:fldLock="0"/>
@@ -200,19 +242,21 @@
             <w:r>
               <w:rPr>
                 <w:rStyle w:val="Hyperlink.0"/>
-                <w:shd w:val="nil" w:color="auto" w:fill="auto"/>
+                <w:rFonts w:ascii="Avenir Next Regular" w:hAnsi="Avenir Next Regular"/>
                 <w:rtl w:val="0"/>
                 <w:lang w:val="en-US"/>
               </w:rPr>
               <w:t>https://www.LinkedIn.com/in/chris-pelatari/</w:t>
             </w:r>
             <w:r>
-              <w:rPr/>
+              <w:rPr>
+                <w:rFonts w:ascii="Avenir Next Regular" w:cs="Avenir Next Regular" w:hAnsi="Avenir Next Regular" w:eastAsia="Avenir Next Regular"/>
+              </w:rPr>
               <w:fldChar w:fldCharType="end" w:fldLock="0"/>
             </w:r>
             <w:r>
               <w:rPr>
-                <w:shd w:val="nil" w:color="auto" w:fill="auto"/>
+                <w:rFonts w:ascii="Avenir Next Regular" w:hAnsi="Avenir Next Regular" w:hint="default"/>
                 <w:rtl w:val="0"/>
                 <w:lang w:val="en-US"/>
               </w:rPr>
@@ -220,7 +264,7 @@
             </w:r>
             <w:r>
               <w:rPr>
-                <w:shd w:val="nil" w:color="auto" w:fill="auto"/>
+                <w:rFonts w:ascii="Avenir Next Regular" w:hAnsi="Avenir Next Regular"/>
                 <w:rtl w:val="0"/>
                 <w:lang w:val="en-US"/>
               </w:rPr>
@@ -228,7 +272,7 @@
             </w:r>
             <w:r>
               <w:rPr>
-                <w:shd w:val="nil" w:color="auto" w:fill="auto"/>
+                <w:rFonts w:ascii="Avenir Next Regular" w:hAnsi="Avenir Next Regular"/>
                 <w:rtl w:val="0"/>
                 <w:lang w:val="en-US"/>
               </w:rPr>
@@ -242,13 +286,17 @@
       <w:pPr>
         <w:pStyle w:val="Body"/>
         <w:widowControl w:val="0"/>
+        <w:rPr>
+          <w:rFonts w:ascii="Avenir Next Regular" w:cs="Avenir Next Regular" w:hAnsi="Avenir Next Regular" w:eastAsia="Avenir Next Regular"/>
+        </w:rPr>
       </w:pPr>
     </w:p>
     <w:p>
       <w:pPr>
         <w:pStyle w:val="Hidden Heading"/>
-        <w:spacing w:before="240" w:line="288" w:lineRule="auto"/>
-        <w:rPr>
+        <w:spacing w:before="240"/>
+        <w:rPr>
+          <w:rFonts w:ascii="Avenir Next Regular" w:cs="Avenir Next Regular" w:hAnsi="Avenir Next Regular" w:eastAsia="Avenir Next Regular"/>
           <w:outline w:val="0"/>
           <w:color w:val="000000"/>
           <w:sz w:val="20"/>
@@ -263,10 +311,9 @@
       </w:pPr>
       <w:r>
         <w:rPr>
+          <w:rFonts w:ascii="Avenir Next Regular" w:hAnsi="Avenir Next Regular"/>
           <w:outline w:val="0"/>
           <w:color w:val="000000"/>
-          <w:sz w:val="20"/>
-          <w:szCs w:val="20"/>
           <w:u w:color="000000"/>
           <w:rtl w:val="0"/>
           <w:lang w:val="en-US"/>
@@ -280,10 +327,9 @@
       </w:r>
       <w:r>
         <w:rPr>
+          <w:rFonts w:ascii="Avenir Next Regular" w:cs="Avenir Next Regular" w:hAnsi="Avenir Next Regular" w:eastAsia="Avenir Next Regular"/>
           <w:outline w:val="0"/>
           <w:color w:val="000000"/>
-          <w:sz w:val="20"/>
-          <w:szCs w:val="20"/>
           <w:u w:color="000000"/>
           <w14:textFill>
             <w14:solidFill>
@@ -297,10 +343,10 @@
               <wp:anchor distT="0" distB="0" distL="0" distR="0" simplePos="0" relativeHeight="251657216" behindDoc="1" locked="0" layoutInCell="1" allowOverlap="1">
                 <wp:simplePos x="0" y="0"/>
                 <wp:positionH relativeFrom="margin">
-                  <wp:posOffset>-457200</wp:posOffset>
+                  <wp:posOffset>-450850</wp:posOffset>
                 </wp:positionH>
                 <wp:positionV relativeFrom="page">
-                  <wp:posOffset>0</wp:posOffset>
+                  <wp:posOffset>3175</wp:posOffset>
                 </wp:positionV>
                 <wp:extent cx="7759700" cy="2094895"/>
                 <wp:effectExtent l="0" t="0" r="0" b="0"/>
@@ -319,12 +365,41 @@
                         <a:prstGeom prst="rect">
                           <a:avLst/>
                         </a:prstGeom>
-                        <a:solidFill>
-                          <a:srgbClr val="E1EAFF"/>
-                        </a:solidFill>
-                        <a:ln w="12700" cap="flat">
-                          <a:noFill/>
-                          <a:miter lim="400000"/>
+                        <a:gradFill flip="none" rotWithShape="1">
+                          <a:gsLst>
+                            <a:gs pos="0">
+                              <a:schemeClr val="accent5">
+                                <a:hueOff val="173799"/>
+                                <a:satOff val="1446"/>
+                                <a:lumOff val="13545"/>
+                              </a:schemeClr>
+                            </a:gs>
+                            <a:gs pos="12225">
+                              <a:srgbClr val="A1C1E5"/>
+                            </a:gs>
+                            <a:gs pos="100000">
+                              <a:srgbClr val="ABC7E8">
+                                <a:alpha val="34555"/>
+                              </a:srgbClr>
+                            </a:gs>
+                            <a:gs pos="100000">
+                              <a:schemeClr val="accent5">
+                                <a:hueOff val="198858"/>
+                                <a:satOff val="-2084"/>
+                                <a:lumOff val="20614"/>
+                              </a:schemeClr>
+                            </a:gs>
+                          </a:gsLst>
+                          <a:path path="circle">
+                            <a:fillToRect l="34710" t="-19037" r="65289" b="119037"/>
+                          </a:path>
+                        </a:gradFill>
+                        <a:ln w="6350" cap="flat">
+                          <a:solidFill>
+                            <a:schemeClr val="accent5"/>
+                          </a:solidFill>
+                          <a:prstDash val="solid"/>
+                          <a:miter lim="800000"/>
                         </a:ln>
                         <a:effectLst/>
                       </wps:spPr>
@@ -337,9 +412,9 @@
           </mc:Choice>
           <mc:Fallback>
             <w:pict>
-              <v:rect id="_x0000_s1026" style="visibility:visible;position:absolute;margin-left:-36.0pt;margin-top:0.0pt;width:611.0pt;height:165.0pt;z-index:-251659264;mso-position-horizontal:absolute;mso-position-horizontal-relative:margin;mso-position-vertical:absolute;mso-position-vertical-relative:page;mso-wrap-distance-left:0.0pt;mso-wrap-distance-top:0.0pt;mso-wrap-distance-right:0.0pt;mso-wrap-distance-bottom:0.0pt;">
-                <v:fill color="#E1EAFF" opacity="100.0%" type="solid"/>
-                <v:stroke on="f" weight="1.0pt" dashstyle="solid" endcap="flat" miterlimit="400.0%" joinstyle="miter" linestyle="single" startarrow="none" startarrowwidth="medium" startarrowlength="medium" endarrow="none" endarrowwidth="medium" endarrowlength="medium"/>
+              <v:rect id="_x0000_s1026" style="visibility:visible;position:absolute;margin-left:-35.5pt;margin-top:0.2pt;width:611.0pt;height:165.0pt;z-index:-251659264;mso-position-horizontal:absolute;mso-position-horizontal-relative:margin;mso-position-vertical:absolute;mso-position-vertical-relative:page;mso-wrap-distance-left:0.0pt;mso-wrap-distance-top:0.0pt;mso-wrap-distance-right:0.0pt;mso-wrap-distance-bottom:0.0pt;">
+                <v:fill focusposition="34.7%,-19.0%" focussize="0.0%,0.0%" focus="100%%" colors="12.2% #A1C1E5,100.0% #ABC7E8" color="#91B9E4" opacity="100.0%" color2="#B0CBE9" o:opacity2="100.0%" type="gradientradial"/>
+                <v:stroke filltype="solid" color="#5B9BD5" opacity="100.0%" weight="0.5pt" dashstyle="solid" endcap="flat" miterlimit="800.0%" joinstyle="miter" linestyle="single" startarrow="none" startarrowwidth="medium" startarrowlength="medium" endarrow="none" endarrowwidth="medium" endarrowlength="medium"/>
                 <w10:wrap type="none" side="bothSides" anchorx="margin" anchory="page"/>
               </v:rect>
             </w:pict>
@@ -348,10 +423,9 @@
       </w:r>
       <w:r>
         <w:rPr>
+          <w:rFonts w:ascii="Avenir Next Regular" w:hAnsi="Avenir Next Regular"/>
           <w:outline w:val="0"/>
           <w:color w:val="000000"/>
-          <w:sz w:val="20"/>
-          <w:szCs w:val="20"/>
           <w:u w:color="000000"/>
           <w:rtl w:val="0"/>
           <w:lang w:val="en-US"/>
@@ -369,9 +443,13 @@
         <w:pStyle w:val="First Section Heading"/>
         <w:spacing w:before="480"/>
         <w:jc w:val="both"/>
-      </w:pPr>
-      <w:r>
-        <w:rPr>
+        <w:rPr>
+          <w:rFonts w:ascii="Avenir Next Regular" w:cs="Avenir Next Regular" w:hAnsi="Avenir Next Regular" w:eastAsia="Avenir Next Regular"/>
+        </w:rPr>
+      </w:pPr>
+      <w:r>
+        <w:rPr>
+          <w:rFonts w:ascii="Avenir Next Regular" w:hAnsi="Avenir Next Regular"/>
           <w:rtl w:val="0"/>
           <w:lang w:val="en-US"/>
         </w:rPr>
@@ -385,14 +463,15 @@
           <w:ilvl w:val="0"/>
           <w:numId w:val="2"/>
         </w:numPr>
-        <w:spacing w:line="288" w:lineRule="auto"/>
         <w:jc w:val="both"/>
         <w:rPr>
-          <w:lang w:val="en-US"/>
-        </w:rPr>
-      </w:pPr>
-      <w:r>
-        <w:rPr>
+          <w:rFonts w:ascii="Avenir Next Regular" w:hAnsi="Avenir Next Regular"/>
+          <w:lang w:val="en-US"/>
+        </w:rPr>
+      </w:pPr>
+      <w:r>
+        <w:rPr>
+          <w:rFonts w:ascii="Avenir Next Regular" w:hAnsi="Avenir Next Regular"/>
           <w:rtl w:val="0"/>
           <w:lang w:val="en-US"/>
         </w:rPr>
@@ -406,14 +485,15 @@
           <w:ilvl w:val="0"/>
           <w:numId w:val="2"/>
         </w:numPr>
-        <w:spacing w:line="288" w:lineRule="auto"/>
         <w:jc w:val="both"/>
         <w:rPr>
-          <w:lang w:val="en-US"/>
-        </w:rPr>
-      </w:pPr>
-      <w:r>
-        <w:rPr>
+          <w:rFonts w:ascii="Avenir Next Regular" w:hAnsi="Avenir Next Regular"/>
+          <w:lang w:val="en-US"/>
+        </w:rPr>
+      </w:pPr>
+      <w:r>
+        <w:rPr>
+          <w:rFonts w:ascii="Avenir Next Regular" w:hAnsi="Avenir Next Regular"/>
           <w:rtl w:val="0"/>
           <w:lang w:val="en-US"/>
         </w:rPr>
@@ -427,14 +507,15 @@
           <w:ilvl w:val="0"/>
           <w:numId w:val="2"/>
         </w:numPr>
-        <w:spacing w:line="288" w:lineRule="auto"/>
         <w:jc w:val="both"/>
         <w:rPr>
-          <w:lang w:val="en-US"/>
-        </w:rPr>
-      </w:pPr>
-      <w:r>
-        <w:rPr>
+          <w:rFonts w:ascii="Avenir Next Regular" w:hAnsi="Avenir Next Regular"/>
+          <w:lang w:val="en-US"/>
+        </w:rPr>
+      </w:pPr>
+      <w:r>
+        <w:rPr>
+          <w:rFonts w:ascii="Avenir Next Regular" w:hAnsi="Avenir Next Regular"/>
           <w:rtl w:val="0"/>
           <w:lang w:val="en-US"/>
         </w:rPr>
@@ -448,14 +529,15 @@
           <w:ilvl w:val="0"/>
           <w:numId w:val="2"/>
         </w:numPr>
-        <w:spacing w:line="288" w:lineRule="auto"/>
         <w:jc w:val="both"/>
         <w:rPr>
-          <w:lang w:val="en-US"/>
-        </w:rPr>
-      </w:pPr>
-      <w:r>
-        <w:rPr>
+          <w:rFonts w:ascii="Avenir Next Regular" w:hAnsi="Avenir Next Regular"/>
+          <w:lang w:val="en-US"/>
+        </w:rPr>
+      </w:pPr>
+      <w:r>
+        <w:rPr>
+          <w:rFonts w:ascii="Avenir Next Regular" w:hAnsi="Avenir Next Regular"/>
           <w:rtl w:val="0"/>
           <w:lang w:val="en-US"/>
         </w:rPr>
@@ -469,14 +551,15 @@
           <w:ilvl w:val="0"/>
           <w:numId w:val="2"/>
         </w:numPr>
-        <w:spacing w:line="288" w:lineRule="auto"/>
         <w:jc w:val="both"/>
         <w:rPr>
-          <w:lang w:val="en-US"/>
-        </w:rPr>
-      </w:pPr>
-      <w:r>
-        <w:rPr>
+          <w:rFonts w:ascii="Avenir Next Regular" w:hAnsi="Avenir Next Regular"/>
+          <w:lang w:val="en-US"/>
+        </w:rPr>
+      </w:pPr>
+      <w:r>
+        <w:rPr>
+          <w:rFonts w:ascii="Avenir Next Regular" w:hAnsi="Avenir Next Regular"/>
           <w:rtl w:val="0"/>
           <w:lang w:val="en-US"/>
         </w:rPr>
@@ -490,14 +573,15 @@
           <w:ilvl w:val="0"/>
           <w:numId w:val="2"/>
         </w:numPr>
-        <w:spacing w:line="288" w:lineRule="auto"/>
         <w:jc w:val="both"/>
         <w:rPr>
-          <w:lang w:val="en-US"/>
-        </w:rPr>
-      </w:pPr>
-      <w:r>
-        <w:rPr>
+          <w:rFonts w:ascii="Avenir Next Regular" w:hAnsi="Avenir Next Regular"/>
+          <w:lang w:val="en-US"/>
+        </w:rPr>
+      </w:pPr>
+      <w:r>
+        <w:rPr>
+          <w:rFonts w:ascii="Avenir Next Regular" w:hAnsi="Avenir Next Regular"/>
           <w:rtl w:val="0"/>
           <w:lang w:val="en-US"/>
         </w:rPr>
@@ -511,21 +595,39 @@
           <w:ilvl w:val="0"/>
           <w:numId w:val="2"/>
         </w:numPr>
-        <w:spacing w:line="288" w:lineRule="auto"/>
         <w:jc w:val="both"/>
         <w:rPr>
-          <w:lang w:val="en-US"/>
-        </w:rPr>
-      </w:pPr>
-      <w:r>
-        <w:rPr>
-          <w:rtl w:val="0"/>
-          <w:lang w:val="en-US"/>
-        </w:rPr>
-        <w:t>Technically proficient in C# 11.0, ASP.NET MVC, xUnit.net, HTML5, CSS3, JavaScript, V</w:t>
-      </w:r>
-      <w:r>
-        <w:rPr>
+          <w:rFonts w:ascii="Avenir Next Regular" w:hAnsi="Avenir Next Regular"/>
+          <w:lang w:val="en-US"/>
+        </w:rPr>
+      </w:pPr>
+      <w:r>
+        <w:rPr>
+          <w:rFonts w:ascii="Avenir Next Regular" w:hAnsi="Avenir Next Regular"/>
+          <w:rtl w:val="0"/>
+          <w:lang w:val="en-US"/>
+        </w:rPr>
+        <w:t>Technically proficient in C# 11.0,</w:t>
+      </w:r>
+      <w:r>
+        <w:rPr>
+          <w:rFonts w:ascii="Avenir Next Regular" w:hAnsi="Avenir Next Regular"/>
+          <w:rtl w:val="0"/>
+          <w:lang w:val="en-US"/>
+        </w:rPr>
+        <w:t xml:space="preserve"> Java,</w:t>
+      </w:r>
+      <w:r>
+        <w:rPr>
+          <w:rFonts w:ascii="Avenir Next Regular" w:hAnsi="Avenir Next Regular"/>
+          <w:rtl w:val="0"/>
+          <w:lang w:val="en-US"/>
+        </w:rPr>
+        <w:t xml:space="preserve"> ASP.NET MVC, xUnit.net, HTML5, CSS3, JavaScript, V</w:t>
+      </w:r>
+      <w:r>
+        <w:rPr>
+          <w:rFonts w:ascii="Avenir Next Regular" w:hAnsi="Avenir Next Regular"/>
           <w:rtl w:val="0"/>
           <w:lang w:val="en-US"/>
         </w:rPr>
@@ -533,18 +635,67 @@
       </w:r>
       <w:r>
         <w:rPr>
-          <w:rtl w:val="0"/>
-          <w:lang w:val="en-US"/>
-        </w:rPr>
-        <w:t>e.js, Node.js, MS SQL, Entity Framework, GitHub, AWS, Azure DevOps, SQLite, PostgreSQL, and MySQL Database.</w:t>
+          <w:rFonts w:ascii="Avenir Next Regular" w:hAnsi="Avenir Next Regular"/>
+          <w:rtl w:val="0"/>
+          <w:lang w:val="en-US"/>
+        </w:rPr>
+        <w:t>e</w:t>
+      </w:r>
+      <w:r>
+        <w:rPr>
+          <w:rFonts w:ascii="Avenir Next Regular" w:hAnsi="Avenir Next Regular"/>
+          <w:rtl w:val="0"/>
+          <w:lang w:val="en-US"/>
+        </w:rPr>
+        <w:t xml:space="preserve"> 3</w:t>
+      </w:r>
+      <w:r>
+        <w:rPr>
+          <w:rFonts w:ascii="Avenir Next Regular" w:hAnsi="Avenir Next Regular"/>
+          <w:rtl w:val="0"/>
+          <w:lang w:val="en-US"/>
+        </w:rPr>
+        <w:t xml:space="preserve">, Node, </w:t>
+      </w:r>
+      <w:r>
+        <w:rPr>
+          <w:rFonts w:ascii="Avenir Next Regular" w:hAnsi="Avenir Next Regular"/>
+          <w:rtl w:val="0"/>
+          <w:lang w:val="en-US"/>
+        </w:rPr>
+        <w:t xml:space="preserve">yarn, eslint, vite, vitest, </w:t>
+      </w:r>
+      <w:r>
+        <w:rPr>
+          <w:rFonts w:ascii="Avenir Next Regular" w:hAnsi="Avenir Next Regular"/>
+          <w:rtl w:val="0"/>
+          <w:lang w:val="en-US"/>
+        </w:rPr>
+        <w:t xml:space="preserve">MS SQL, Entity Framework, GitHub, </w:t>
+      </w:r>
+      <w:r>
+        <w:rPr>
+          <w:rFonts w:ascii="Avenir Next Regular" w:hAnsi="Avenir Next Regular"/>
+          <w:rtl w:val="0"/>
+          <w:lang w:val="en-US"/>
+        </w:rPr>
+        <w:t xml:space="preserve">GCP, </w:t>
+      </w:r>
+      <w:r>
+        <w:rPr>
+          <w:rFonts w:ascii="Avenir Next Regular" w:hAnsi="Avenir Next Regular"/>
+          <w:rtl w:val="0"/>
+          <w:lang w:val="en-US"/>
+        </w:rPr>
+        <w:t>AWS, Azure DevOps, SQLite, PostgreSQL, and MySQL Database.</w:t>
       </w:r>
     </w:p>
     <w:p>
       <w:pPr>
         <w:pStyle w:val="Section Heading"/>
-        <w:spacing w:line="324" w:lineRule="auto"/>
         <w:jc w:val="both"/>
         <w:rPr>
+          <w:rFonts w:ascii="Avenir Next Regular" w:cs="Avenir Next Regular" w:hAnsi="Avenir Next Regular" w:eastAsia="Avenir Next Regular"/>
           <w:outline w:val="0"/>
           <w:color w:val="294433"/>
           <w:u w:color="294433"/>
@@ -558,6 +709,7 @@
       </w:pPr>
       <w:r>
         <w:rPr>
+          <w:rFonts w:ascii="Avenir Next Regular" w:hAnsi="Avenir Next Regular"/>
           <w:outline w:val="0"/>
           <w:color w:val="294433"/>
           <w:u w:color="294433"/>
@@ -598,7 +750,7 @@
           <w:shd w:val="clear" w:color="auto" w:fill="cdd4e9"/>
         </w:tblPrEx>
         <w:trPr>
-          <w:trHeight w:val="1115" w:hRule="atLeast"/>
+          <w:trHeight w:val="1308" w:hRule="atLeast"/>
         </w:trPr>
         <w:tc>
           <w:tcPr>
@@ -628,12 +780,13 @@
               <w:spacing w:line="288" w:lineRule="auto"/>
               <w:jc w:val="both"/>
               <w:rPr>
+                <w:rFonts w:ascii="Avenir Next Regular" w:hAnsi="Avenir Next Regular"/>
                 <w:lang w:val="en-US"/>
               </w:rPr>
             </w:pPr>
             <w:r>
               <w:rPr>
-                <w:shd w:val="nil" w:color="auto" w:fill="auto"/>
+                <w:rFonts w:ascii="Avenir Next Regular" w:hAnsi="Avenir Next Regular"/>
                 <w:rtl w:val="0"/>
                 <w:lang w:val="en-US"/>
               </w:rPr>
@@ -652,13 +805,14 @@
               <w:ind w:right="0"/>
               <w:jc w:val="both"/>
               <w:rPr>
+                <w:rFonts w:ascii="Avenir Next Regular" w:hAnsi="Avenir Next Regular"/>
                 <w:rtl w:val="0"/>
                 <w:lang w:val="en-US"/>
               </w:rPr>
             </w:pPr>
             <w:r>
               <w:rPr>
-                <w:shd w:val="nil" w:color="auto" w:fill="auto"/>
+                <w:rFonts w:ascii="Avenir Next Regular" w:hAnsi="Avenir Next Regular"/>
                 <w:rtl w:val="0"/>
                 <w:lang w:val="en-US"/>
               </w:rPr>
@@ -677,13 +831,14 @@
               <w:ind w:right="0"/>
               <w:jc w:val="both"/>
               <w:rPr>
+                <w:rFonts w:ascii="Avenir Next Regular" w:hAnsi="Avenir Next Regular"/>
                 <w:rtl w:val="0"/>
                 <w:lang w:val="en-US"/>
               </w:rPr>
             </w:pPr>
             <w:r>
               <w:rPr>
-                <w:shd w:val="nil" w:color="auto" w:fill="auto"/>
+                <w:rFonts w:ascii="Avenir Next Regular" w:hAnsi="Avenir Next Regular"/>
                 <w:rtl w:val="0"/>
                 <w:lang w:val="en-US"/>
               </w:rPr>
@@ -702,13 +857,14 @@
               <w:ind w:right="0"/>
               <w:jc w:val="both"/>
               <w:rPr>
+                <w:rFonts w:ascii="Avenir Next Regular" w:hAnsi="Avenir Next Regular"/>
                 <w:rtl w:val="0"/>
                 <w:lang w:val="en-US"/>
               </w:rPr>
             </w:pPr>
             <w:r>
               <w:rPr>
-                <w:shd w:val="nil" w:color="auto" w:fill="auto"/>
+                <w:rFonts w:ascii="Avenir Next Regular" w:hAnsi="Avenir Next Regular"/>
                 <w:rtl w:val="0"/>
                 <w:lang w:val="en-US"/>
               </w:rPr>
@@ -744,12 +900,13 @@
               <w:spacing w:line="288" w:lineRule="auto"/>
               <w:jc w:val="both"/>
               <w:rPr>
+                <w:rFonts w:ascii="Avenir Next Regular" w:hAnsi="Avenir Next Regular"/>
                 <w:lang w:val="en-US"/>
               </w:rPr>
             </w:pPr>
             <w:r>
               <w:rPr>
-                <w:shd w:val="nil" w:color="auto" w:fill="auto"/>
+                <w:rFonts w:ascii="Avenir Next Regular" w:hAnsi="Avenir Next Regular"/>
                 <w:rtl w:val="0"/>
                 <w:lang w:val="en-US"/>
               </w:rPr>
@@ -768,13 +925,14 @@
               <w:ind w:right="0"/>
               <w:jc w:val="both"/>
               <w:rPr>
+                <w:rFonts w:ascii="Avenir Next Regular" w:hAnsi="Avenir Next Regular"/>
                 <w:rtl w:val="0"/>
                 <w:lang w:val="en-US"/>
               </w:rPr>
             </w:pPr>
             <w:r>
               <w:rPr>
-                <w:shd w:val="nil" w:color="auto" w:fill="auto"/>
+                <w:rFonts w:ascii="Avenir Next Regular" w:hAnsi="Avenir Next Regular"/>
                 <w:rtl w:val="0"/>
                 <w:lang w:val="en-US"/>
               </w:rPr>
@@ -793,13 +951,14 @@
               <w:ind w:right="0"/>
               <w:jc w:val="both"/>
               <w:rPr>
+                <w:rFonts w:ascii="Avenir Next Regular" w:hAnsi="Avenir Next Regular"/>
                 <w:rtl w:val="0"/>
                 <w:lang w:val="en-US"/>
               </w:rPr>
             </w:pPr>
             <w:r>
               <w:rPr>
-                <w:shd w:val="nil" w:color="auto" w:fill="auto"/>
+                <w:rFonts w:ascii="Avenir Next Regular" w:hAnsi="Avenir Next Regular"/>
                 <w:rtl w:val="0"/>
                 <w:lang w:val="en-US"/>
               </w:rPr>
@@ -818,13 +977,14 @@
               <w:ind w:right="0"/>
               <w:jc w:val="both"/>
               <w:rPr>
+                <w:rFonts w:ascii="Avenir Next Regular" w:hAnsi="Avenir Next Regular"/>
                 <w:rtl w:val="0"/>
                 <w:lang w:val="en-US"/>
               </w:rPr>
             </w:pPr>
             <w:r>
               <w:rPr>
-                <w:shd w:val="nil" w:color="auto" w:fill="auto"/>
+                <w:rFonts w:ascii="Avenir Next Regular" w:hAnsi="Avenir Next Regular"/>
                 <w:rtl w:val="0"/>
                 <w:lang w:val="en-US"/>
               </w:rPr>
@@ -860,12 +1020,13 @@
               <w:spacing w:line="288" w:lineRule="auto"/>
               <w:jc w:val="both"/>
               <w:rPr>
+                <w:rFonts w:ascii="Avenir Next Regular" w:hAnsi="Avenir Next Regular"/>
                 <w:lang w:val="en-US"/>
               </w:rPr>
             </w:pPr>
             <w:r>
               <w:rPr>
-                <w:shd w:val="nil" w:color="auto" w:fill="auto"/>
+                <w:rFonts w:ascii="Avenir Next Regular" w:hAnsi="Avenir Next Regular"/>
                 <w:rtl w:val="0"/>
                 <w:lang w:val="en-US"/>
               </w:rPr>
@@ -884,13 +1045,14 @@
               <w:ind w:right="0"/>
               <w:jc w:val="both"/>
               <w:rPr>
+                <w:rFonts w:ascii="Avenir Next Regular" w:hAnsi="Avenir Next Regular"/>
                 <w:rtl w:val="0"/>
                 <w:lang w:val="en-US"/>
               </w:rPr>
             </w:pPr>
             <w:r>
               <w:rPr>
-                <w:shd w:val="nil" w:color="auto" w:fill="auto"/>
+                <w:rFonts w:ascii="Avenir Next Regular" w:hAnsi="Avenir Next Regular"/>
                 <w:rtl w:val="0"/>
                 <w:lang w:val="en-US"/>
               </w:rPr>
@@ -909,13 +1071,14 @@
               <w:ind w:right="0"/>
               <w:jc w:val="both"/>
               <w:rPr>
+                <w:rFonts w:ascii="Avenir Next Regular" w:hAnsi="Avenir Next Regular"/>
                 <w:rtl w:val="0"/>
                 <w:lang w:val="en-US"/>
               </w:rPr>
             </w:pPr>
             <w:r>
               <w:rPr>
-                <w:shd w:val="nil" w:color="auto" w:fill="auto"/>
+                <w:rFonts w:ascii="Avenir Next Regular" w:hAnsi="Avenir Next Regular"/>
                 <w:rtl w:val="0"/>
                 <w:lang w:val="en-US"/>
               </w:rPr>
@@ -934,13 +1097,14 @@
               <w:ind w:right="0"/>
               <w:jc w:val="both"/>
               <w:rPr>
+                <w:rFonts w:ascii="Avenir Next Regular" w:hAnsi="Avenir Next Regular"/>
                 <w:rtl w:val="0"/>
                 <w:lang w:val="en-US"/>
               </w:rPr>
             </w:pPr>
             <w:r>
               <w:rPr>
-                <w:shd w:val="nil" w:color="auto" w:fill="auto"/>
+                <w:rFonts w:ascii="Avenir Next Regular" w:hAnsi="Avenir Next Regular"/>
                 <w:rtl w:val="0"/>
                 <w:lang w:val="en-US"/>
               </w:rPr>
@@ -956,6 +1120,7 @@
         <w:widowControl w:val="0"/>
         <w:jc w:val="both"/>
         <w:rPr>
+          <w:rFonts w:ascii="Avenir Next Regular" w:cs="Avenir Next Regular" w:hAnsi="Avenir Next Regular" w:eastAsia="Avenir Next Regular"/>
           <w:outline w:val="0"/>
           <w:color w:val="294433"/>
           <w:u w:color="294433"/>
@@ -970,11 +1135,17 @@
     </w:p>
     <w:p>
       <w:pPr>
-        <w:pStyle w:val="Heading"/>
+        <w:pStyle w:val="Section Heading"/>
+        <w:widowControl w:val="0"/>
         <w:jc w:val="both"/>
-      </w:pPr>
-      <w:r>
-        <w:rPr>
+        <w:rPr>
+          <w:rFonts w:ascii="Avenir Next Regular" w:cs="Avenir Next Regular" w:hAnsi="Avenir Next Regular" w:eastAsia="Avenir Next Regular"/>
+          <w:lang w:val="en-US"/>
+        </w:rPr>
+      </w:pPr>
+      <w:r>
+        <w:rPr>
+          <w:rFonts w:ascii="Avenir Next Regular" w:hAnsi="Avenir Next Regular"/>
           <w:rtl w:val="0"/>
           <w:lang w:val="en-US"/>
         </w:rPr>
@@ -984,17 +1155,10 @@
     <w:p>
       <w:pPr>
         <w:pStyle w:val="First Company Block"/>
-        <w:tabs>
-          <w:tab w:val="right" w:pos="10780"/>
-          <w:tab w:val="clear" w:pos="10800"/>
-        </w:tabs>
-        <w:spacing w:line="288" w:lineRule="auto"/>
-        <w:jc w:val="both"/>
-      </w:pPr>
-      <w:r>
-        <w:rPr>
-          <w:rtl w:val="0"/>
-          <w:lang w:val="en-US"/>
+      </w:pPr>
+      <w:r>
+        <w:rPr>
+          <w:rtl w:val="0"/>
         </w:rPr>
         <w:t>Universal Weather and Aviation, Houston, TX</w:t>
         <w:tab/>
@@ -1003,14 +1167,12 @@
       <w:r>
         <w:rPr>
           <w:rtl w:val="0"/>
-          <w:lang w:val="en-US"/>
         </w:rPr>
         <w:t xml:space="preserve">– </w:t>
       </w:r>
       <w:r>
         <w:rPr>
           <w:rtl w:val="0"/>
-          <w:lang w:val="en-US"/>
         </w:rPr>
         <w:t>2023</w:t>
       </w:r>
@@ -1018,17 +1180,10 @@
     <w:p>
       <w:pPr>
         <w:pStyle w:val="First Company Block"/>
-        <w:tabs>
-          <w:tab w:val="right" w:pos="10780"/>
-          <w:tab w:val="clear" w:pos="10800"/>
-        </w:tabs>
-        <w:spacing w:line="288" w:lineRule="auto"/>
-        <w:jc w:val="both"/>
-      </w:pPr>
-      <w:r>
-        <w:rPr>
-          <w:rtl w:val="0"/>
-          <w:lang w:val="en-US"/>
+      </w:pPr>
+      <w:r>
+        <w:rPr>
+          <w:rtl w:val="0"/>
         </w:rPr>
         <w:t>Senior .NET Integration Developer</w:t>
       </w:r>
@@ -1036,11 +1191,14 @@
     <w:p>
       <w:pPr>
         <w:pStyle w:val="Job Description"/>
-        <w:spacing w:line="288" w:lineRule="auto"/>
         <w:jc w:val="both"/>
-      </w:pPr>
-      <w:r>
-        <w:rPr>
+        <w:rPr>
+          <w:rFonts w:ascii="Avenir Next Regular" w:cs="Avenir Next Regular" w:hAnsi="Avenir Next Regular" w:eastAsia="Avenir Next Regular"/>
+        </w:rPr>
+      </w:pPr>
+      <w:r>
+        <w:rPr>
+          <w:rFonts w:ascii="Avenir Next Regular" w:hAnsi="Avenir Next Regular"/>
           <w:rtl w:val="0"/>
           <w:lang w:val="en-US"/>
         </w:rPr>
@@ -1056,14 +1214,15 @@
           <w:ilvl w:val="0"/>
           <w:numId w:val="7"/>
         </w:numPr>
-        <w:spacing w:line="288" w:lineRule="auto"/>
         <w:jc w:val="both"/>
         <w:rPr>
-          <w:lang w:val="en-US"/>
-        </w:rPr>
-      </w:pPr>
-      <w:r>
-        <w:rPr>
+          <w:rFonts w:ascii="Avenir Next Regular" w:hAnsi="Avenir Next Regular"/>
+          <w:lang w:val="en-US"/>
+        </w:rPr>
+      </w:pPr>
+      <w:r>
+        <w:rPr>
+          <w:rFonts w:ascii="Avenir Next Regular" w:hAnsi="Avenir Next Regular"/>
           <w:rtl w:val="0"/>
           <w:lang w:val="en-US"/>
         </w:rPr>
@@ -1077,14 +1236,15 @@
           <w:ilvl w:val="0"/>
           <w:numId w:val="7"/>
         </w:numPr>
-        <w:spacing w:line="288" w:lineRule="auto"/>
         <w:jc w:val="both"/>
         <w:rPr>
-          <w:lang w:val="en-US"/>
-        </w:rPr>
-      </w:pPr>
-      <w:r>
-        <w:rPr>
+          <w:rFonts w:ascii="Avenir Next Regular" w:hAnsi="Avenir Next Regular"/>
+          <w:lang w:val="en-US"/>
+        </w:rPr>
+      </w:pPr>
+      <w:r>
+        <w:rPr>
+          <w:rFonts w:ascii="Avenir Next Regular" w:hAnsi="Avenir Next Regular"/>
           <w:rtl w:val="0"/>
           <w:lang w:val="en-US"/>
         </w:rPr>
@@ -1092,6 +1252,7 @@
       </w:r>
       <w:r>
         <w:rPr>
+          <w:rFonts w:ascii="Avenir Next Regular" w:hAnsi="Avenir Next Regular"/>
           <w:rtl w:val="0"/>
           <w:lang w:val="en-US"/>
         </w:rPr>
@@ -1099,6 +1260,7 @@
       </w:r>
       <w:r>
         <w:rPr>
+          <w:rFonts w:ascii="Avenir Next Regular" w:hAnsi="Avenir Next Regular"/>
           <w:rtl w:val="0"/>
           <w:lang w:val="en-US"/>
         </w:rPr>
@@ -1112,14 +1274,15 @@
           <w:ilvl w:val="0"/>
           <w:numId w:val="7"/>
         </w:numPr>
-        <w:spacing w:line="288" w:lineRule="auto"/>
         <w:jc w:val="both"/>
         <w:rPr>
-          <w:lang w:val="en-US"/>
-        </w:rPr>
-      </w:pPr>
-      <w:r>
-        <w:rPr>
+          <w:rFonts w:ascii="Avenir Next Regular" w:hAnsi="Avenir Next Regular"/>
+          <w:lang w:val="en-US"/>
+        </w:rPr>
+      </w:pPr>
+      <w:r>
+        <w:rPr>
+          <w:rFonts w:ascii="Avenir Next Regular" w:hAnsi="Avenir Next Regular"/>
           <w:rtl w:val="0"/>
           <w:lang w:val="en-US"/>
         </w:rPr>
@@ -1129,12 +1292,7 @@
     <w:p>
       <w:pPr>
         <w:pStyle w:val="First Company Block"/>
-        <w:tabs>
-          <w:tab w:val="right" w:pos="10780"/>
-          <w:tab w:val="clear" w:pos="10800"/>
-        </w:tabs>
-        <w:spacing w:before="240" w:line="288" w:lineRule="auto"/>
-        <w:jc w:val="both"/>
+        <w:spacing w:before="240"/>
       </w:pPr>
       <w:r>
         <w:rPr>
@@ -1163,17 +1321,10 @@
     <w:p>
       <w:pPr>
         <w:pStyle w:val="First Company Block"/>
-        <w:tabs>
-          <w:tab w:val="right" w:pos="10780"/>
-          <w:tab w:val="clear" w:pos="10800"/>
-        </w:tabs>
-        <w:spacing w:line="288" w:lineRule="auto"/>
-        <w:jc w:val="both"/>
-      </w:pPr>
-      <w:r>
-        <w:rPr>
-          <w:rtl w:val="0"/>
-          <w:lang w:val="en-US"/>
+      </w:pPr>
+      <w:r>
+        <w:rPr>
+          <w:rtl w:val="0"/>
         </w:rPr>
         <w:t>.NET Solutions Developer</w:t>
       </w:r>
@@ -1181,11 +1332,14 @@
     <w:p>
       <w:pPr>
         <w:pStyle w:val="Job Description"/>
-        <w:spacing w:line="288" w:lineRule="auto"/>
         <w:jc w:val="both"/>
-      </w:pPr>
-      <w:r>
-        <w:rPr>
+        <w:rPr>
+          <w:rFonts w:ascii="Avenir Next Regular" w:cs="Avenir Next Regular" w:hAnsi="Avenir Next Regular" w:eastAsia="Avenir Next Regular"/>
+        </w:rPr>
+      </w:pPr>
+      <w:r>
+        <w:rPr>
+          <w:rFonts w:ascii="Avenir Next Regular" w:hAnsi="Avenir Next Regular"/>
           <w:rtl w:val="0"/>
           <w:lang w:val="en-US"/>
         </w:rPr>
@@ -1193,6 +1347,7 @@
       </w:r>
       <w:r>
         <w:rPr>
+          <w:rFonts w:ascii="Avenir Next Regular" w:hAnsi="Avenir Next Regular"/>
           <w:rtl w:val="0"/>
           <w:lang w:val="en-US"/>
         </w:rPr>
@@ -1200,20 +1355,15 @@
       </w:r>
       <w:r>
         <w:rPr>
-          <w:rtl w:val="0"/>
-          <w:lang w:val="en-US"/>
-        </w:rPr>
-        <w:t xml:space="preserve"> ASP.NET MVC and C# through utilization of Microsoft SQL Server in collaboration with designers, developing, and testing. Created and maintained velocity survey database delivery system, </w:t>
-      </w:r>
-      <w:r>
-        <w:rPr>
-          <w:rtl w:val="0"/>
-          <w:lang w:val="en-US"/>
-        </w:rPr>
-        <w:t>for clients</w:t>
-      </w:r>
-      <w:r>
-        <w:rPr>
+          <w:rFonts w:ascii="Avenir Next Regular" w:hAnsi="Avenir Next Regular"/>
+          <w:rtl w:val="0"/>
+          <w:lang w:val="en-US"/>
+        </w:rPr>
+        <w:t xml:space="preserve"> ASP.NET MVC and C# through utilization of Microsoft SQL Server in collaboration with designers, developing, and testing. Created and maintained velocity survey database delivery system, for clients</w:t>
+      </w:r>
+      <w:r>
+        <w:rPr>
+          <w:rFonts w:ascii="Avenir Next Regular" w:hAnsi="Avenir Next Regular"/>
           <w:rtl w:val="0"/>
           <w:lang w:val="en-US"/>
         </w:rPr>
@@ -1221,6 +1371,7 @@
       </w:r>
       <w:r>
         <w:rPr>
+          <w:rFonts w:ascii="Avenir Next Regular" w:hAnsi="Avenir Next Regular"/>
           <w:rtl w:val="0"/>
           <w:lang w:val="en-US"/>
         </w:rPr>
@@ -1228,6 +1379,7 @@
       </w:r>
       <w:r>
         <w:rPr>
+          <w:rFonts w:ascii="Avenir Next Regular" w:hAnsi="Avenir Next Regular"/>
           <w:rtl w:val="0"/>
           <w:lang w:val="en-US"/>
         </w:rPr>
@@ -1235,6 +1387,7 @@
       </w:r>
       <w:r>
         <w:rPr>
+          <w:rFonts w:ascii="Avenir Next Regular" w:hAnsi="Avenir Next Regular"/>
           <w:rtl w:val="0"/>
           <w:lang w:val="en-US"/>
         </w:rPr>
@@ -1242,6 +1395,7 @@
       </w:r>
       <w:r>
         <w:rPr>
+          <w:rFonts w:ascii="Avenir Next Regular" w:hAnsi="Avenir Next Regular"/>
           <w:rtl w:val="0"/>
           <w:lang w:val="en-US"/>
         </w:rPr>
@@ -1249,6 +1403,7 @@
       </w:r>
       <w:r>
         <w:rPr>
+          <w:rFonts w:ascii="Avenir Next Regular" w:hAnsi="Avenir Next Regular"/>
           <w:rtl w:val="0"/>
           <w:lang w:val="en-US"/>
         </w:rPr>
@@ -1256,6 +1411,7 @@
       </w:r>
       <w:r>
         <w:rPr>
+          <w:rFonts w:ascii="Avenir Next Regular" w:hAnsi="Avenir Next Regular"/>
           <w:rtl w:val="0"/>
           <w:lang w:val="en-US"/>
         </w:rPr>
@@ -1263,6 +1419,7 @@
       </w:r>
       <w:r>
         <w:rPr>
+          <w:rFonts w:ascii="Avenir Next Regular" w:hAnsi="Avenir Next Regular"/>
           <w:rtl w:val="0"/>
           <w:lang w:val="en-US"/>
         </w:rPr>
@@ -1270,6 +1427,7 @@
       </w:r>
       <w:r>
         <w:rPr>
+          <w:rFonts w:ascii="Avenir Next Regular" w:hAnsi="Avenir Next Regular"/>
           <w:rtl w:val="0"/>
           <w:lang w:val="en-US"/>
         </w:rPr>
@@ -1277,6 +1435,7 @@
       </w:r>
       <w:r>
         <w:rPr>
+          <w:rFonts w:ascii="Avenir Next Regular" w:hAnsi="Avenir Next Regular"/>
           <w:rtl w:val="0"/>
           <w:lang w:val="en-US"/>
         </w:rPr>
@@ -1290,14 +1449,15 @@
           <w:ilvl w:val="0"/>
           <w:numId w:val="7"/>
         </w:numPr>
-        <w:spacing w:line="288" w:lineRule="auto"/>
         <w:jc w:val="both"/>
         <w:rPr>
-          <w:lang w:val="en-US"/>
-        </w:rPr>
-      </w:pPr>
-      <w:r>
-        <w:rPr>
+          <w:rFonts w:ascii="Avenir Next Regular" w:hAnsi="Avenir Next Regular"/>
+          <w:lang w:val="en-US"/>
+        </w:rPr>
+      </w:pPr>
+      <w:r>
+        <w:rPr>
+          <w:rFonts w:ascii="Avenir Next Regular" w:hAnsi="Avenir Next Regular"/>
           <w:rtl w:val="0"/>
           <w:lang w:val="en-US"/>
         </w:rPr>
@@ -1311,14 +1471,15 @@
           <w:ilvl w:val="0"/>
           <w:numId w:val="7"/>
         </w:numPr>
-        <w:spacing w:line="288" w:lineRule="auto"/>
         <w:jc w:val="both"/>
         <w:rPr>
-          <w:lang w:val="en-US"/>
-        </w:rPr>
-      </w:pPr>
-      <w:r>
-        <w:rPr>
+          <w:rFonts w:ascii="Avenir Next Regular" w:hAnsi="Avenir Next Regular"/>
+          <w:lang w:val="en-US"/>
+        </w:rPr>
+      </w:pPr>
+      <w:r>
+        <w:rPr>
+          <w:rFonts w:ascii="Avenir Next Regular" w:hAnsi="Avenir Next Regular"/>
           <w:rtl w:val="0"/>
           <w:lang w:val="en-US"/>
         </w:rPr>
@@ -1332,14 +1493,15 @@
           <w:ilvl w:val="0"/>
           <w:numId w:val="7"/>
         </w:numPr>
-        <w:spacing w:line="288" w:lineRule="auto"/>
         <w:jc w:val="both"/>
         <w:rPr>
-          <w:lang w:val="en-US"/>
-        </w:rPr>
-      </w:pPr>
-      <w:r>
-        <w:rPr>
+          <w:rFonts w:ascii="Avenir Next Regular" w:hAnsi="Avenir Next Regular"/>
+          <w:lang w:val="en-US"/>
+        </w:rPr>
+      </w:pPr>
+      <w:r>
+        <w:rPr>
+          <w:rFonts w:ascii="Avenir Next Regular" w:hAnsi="Avenir Next Regular"/>
           <w:rtl w:val="0"/>
           <w:lang w:val="en-US"/>
         </w:rPr>
@@ -1353,14 +1515,15 @@
           <w:ilvl w:val="0"/>
           <w:numId w:val="7"/>
         </w:numPr>
-        <w:spacing w:line="288" w:lineRule="auto"/>
         <w:jc w:val="both"/>
         <w:rPr>
-          <w:lang w:val="en-US"/>
-        </w:rPr>
-      </w:pPr>
-      <w:r>
-        <w:rPr>
+          <w:rFonts w:ascii="Avenir Next Regular" w:hAnsi="Avenir Next Regular"/>
+          <w:lang w:val="en-US"/>
+        </w:rPr>
+      </w:pPr>
+      <w:r>
+        <w:rPr>
+          <w:rFonts w:ascii="Avenir Next Regular" w:hAnsi="Avenir Next Regular"/>
           <w:rtl w:val="0"/>
           <w:lang w:val="en-US"/>
         </w:rPr>
@@ -1374,14 +1537,15 @@
           <w:ilvl w:val="0"/>
           <w:numId w:val="7"/>
         </w:numPr>
-        <w:spacing w:line="288" w:lineRule="auto"/>
         <w:jc w:val="both"/>
         <w:rPr>
-          <w:lang w:val="en-US"/>
-        </w:rPr>
-      </w:pPr>
-      <w:r>
-        <w:rPr>
+          <w:rFonts w:ascii="Avenir Next Regular" w:hAnsi="Avenir Next Regular"/>
+          <w:lang w:val="en-US"/>
+        </w:rPr>
+      </w:pPr>
+      <w:r>
+        <w:rPr>
+          <w:rFonts w:ascii="Avenir Next Regular" w:hAnsi="Avenir Next Regular"/>
           <w:rtl w:val="0"/>
           <w:lang w:val="en-US"/>
         </w:rPr>
@@ -1395,14 +1559,15 @@
           <w:ilvl w:val="0"/>
           <w:numId w:val="7"/>
         </w:numPr>
-        <w:spacing w:line="288" w:lineRule="auto"/>
         <w:jc w:val="both"/>
         <w:rPr>
-          <w:lang w:val="en-US"/>
-        </w:rPr>
-      </w:pPr>
-      <w:r>
-        <w:rPr>
+          <w:rFonts w:ascii="Avenir Next Regular" w:hAnsi="Avenir Next Regular"/>
+          <w:lang w:val="en-US"/>
+        </w:rPr>
+      </w:pPr>
+      <w:r>
+        <w:rPr>
+          <w:rFonts w:ascii="Avenir Next Regular" w:hAnsi="Avenir Next Regular"/>
           <w:rtl w:val="0"/>
           <w:lang w:val="en-US"/>
         </w:rPr>
@@ -1410,6 +1575,7 @@
       </w:r>
       <w:r>
         <w:rPr>
+          <w:rFonts w:ascii="Avenir Next Regular" w:hAnsi="Avenir Next Regular" w:hint="default"/>
           <w:rtl w:val="0"/>
           <w:lang w:val="en-US"/>
         </w:rPr>
@@ -1417,6 +1583,7 @@
       </w:r>
       <w:r>
         <w:rPr>
+          <w:rFonts w:ascii="Avenir Next Regular" w:hAnsi="Avenir Next Regular"/>
           <w:rtl w:val="0"/>
           <w:lang w:val="en-US"/>
         </w:rPr>
@@ -1427,9 +1594,13 @@
       <w:pPr>
         <w:pStyle w:val="Heading"/>
         <w:jc w:val="both"/>
-      </w:pPr>
-      <w:r>
-        <w:rPr>
+        <w:rPr>
+          <w:rFonts w:ascii="Avenir Next Regular" w:cs="Avenir Next Regular" w:hAnsi="Avenir Next Regular" w:eastAsia="Avenir Next Regular"/>
+        </w:rPr>
+      </w:pPr>
+      <w:r>
+        <w:rPr>
+          <w:rFonts w:ascii="Avenir Next Regular" w:hAnsi="Avenir Next Regular"/>
           <w:rtl w:val="0"/>
           <w:lang w:val="en-US"/>
         </w:rPr>
@@ -1439,11 +1610,14 @@
     <w:p>
       <w:pPr>
         <w:pStyle w:val="Edu Degree"/>
-        <w:spacing w:line="288" w:lineRule="auto"/>
         <w:jc w:val="both"/>
-      </w:pPr>
-      <w:r>
-        <w:rPr>
+        <w:rPr>
+          <w:rFonts w:ascii="Avenir Next Regular" w:cs="Avenir Next Regular" w:hAnsi="Avenir Next Regular" w:eastAsia="Avenir Next Regular"/>
+        </w:rPr>
+      </w:pPr>
+      <w:r>
+        <w:rPr>
+          <w:rFonts w:ascii="Avenir Next Regular" w:hAnsi="Avenir Next Regular"/>
           <w:rtl w:val="0"/>
           <w:lang w:val="en-US"/>
         </w:rPr>
@@ -1453,11 +1627,14 @@
     <w:p>
       <w:pPr>
         <w:pStyle w:val="Edu Info"/>
-        <w:spacing w:line="288" w:lineRule="auto"/>
         <w:jc w:val="both"/>
-      </w:pPr>
-      <w:r>
-        <w:rPr>
+        <w:rPr>
+          <w:rFonts w:ascii="Avenir Next Regular" w:cs="Avenir Next Regular" w:hAnsi="Avenir Next Regular" w:eastAsia="Avenir Next Regular"/>
+        </w:rPr>
+      </w:pPr>
+      <w:r>
+        <w:rPr>
+          <w:rFonts w:ascii="Avenir Next Regular" w:hAnsi="Avenir Next Regular"/>
           <w:rtl w:val="0"/>
           <w:lang w:val="en-US"/>
         </w:rPr>
@@ -1467,11 +1644,14 @@
     <w:p>
       <w:pPr>
         <w:pStyle w:val="Edu Degree"/>
-        <w:spacing w:line="288" w:lineRule="auto"/>
         <w:jc w:val="both"/>
-      </w:pPr>
-      <w:r>
-        <w:rPr>
+        <w:rPr>
+          <w:rFonts w:ascii="Avenir Next Regular" w:cs="Avenir Next Regular" w:hAnsi="Avenir Next Regular" w:eastAsia="Avenir Next Regular"/>
+        </w:rPr>
+      </w:pPr>
+      <w:r>
+        <w:rPr>
+          <w:rFonts w:ascii="Avenir Next Regular" w:hAnsi="Avenir Next Regular"/>
           <w:rtl w:val="0"/>
           <w:lang w:val="en-US"/>
         </w:rPr>
@@ -1481,11 +1661,11 @@
     <w:p>
       <w:pPr>
         <w:pStyle w:val="Edu Info"/>
-        <w:spacing w:line="288" w:lineRule="auto"/>
         <w:jc w:val="both"/>
       </w:pPr>
       <w:r>
         <w:rPr>
+          <w:rFonts w:ascii="Avenir Next Regular" w:hAnsi="Avenir Next Regular"/>
           <w:rtl w:val="0"/>
           <w:lang w:val="en-US"/>
         </w:rPr>
@@ -1515,7 +1695,7 @@
       <w:ind w:right="260"/>
       <w:jc w:val="right"/>
       <w:rPr>
-        <w:rFonts w:ascii="Century" w:cs="Century" w:hAnsi="Century" w:eastAsia="Century"/>
+        <w:rFonts w:ascii="Helvetica Light" w:cs="Helvetica Light" w:hAnsi="Helvetica Light" w:eastAsia="Helvetica Light"/>
         <w:outline w:val="0"/>
         <w:color w:val="243242"/>
         <w:sz w:val="18"/>
@@ -1530,7 +1710,7 @@
     </w:pPr>
     <w:r>
       <w:rPr>
-        <w:rFonts w:ascii="Century" w:cs="Century" w:hAnsi="Century" w:eastAsia="Century"/>
+        <w:rFonts w:ascii="Helvetica Light" w:hAnsi="Helvetica Light"/>
         <w:outline w:val="0"/>
         <w:color w:val="243242"/>
         <w:spacing w:val="60"/>
@@ -1549,7 +1729,7 @@
     </w:r>
     <w:r>
       <w:rPr>
-        <w:rFonts w:ascii="Century" w:cs="Century" w:hAnsi="Century" w:eastAsia="Century"/>
+        <w:rFonts w:ascii="Helvetica Light" w:hAnsi="Helvetica Light"/>
         <w:outline w:val="0"/>
         <w:color w:val="243242"/>
         <w:sz w:val="18"/>
@@ -1566,7 +1746,7 @@
     </w:r>
     <w:r>
       <w:rPr>
-        <w:rFonts w:ascii="Century" w:cs="Century" w:hAnsi="Century" w:eastAsia="Century"/>
+        <w:rFonts w:ascii="Helvetica Light" w:cs="Helvetica Light" w:hAnsi="Helvetica Light" w:eastAsia="Helvetica Light"/>
         <w:outline w:val="0"/>
         <w:color w:val="243242"/>
         <w:sz w:val="18"/>
@@ -1583,7 +1763,7 @@
     </w:r>
     <w:r>
       <w:rPr>
-        <w:rFonts w:ascii="Century" w:cs="Century" w:hAnsi="Century" w:eastAsia="Century"/>
+        <w:rFonts w:ascii="Helvetica Light" w:cs="Helvetica Light" w:hAnsi="Helvetica Light" w:eastAsia="Helvetica Light"/>
         <w:outline w:val="0"/>
         <w:color w:val="243242"/>
         <w:sz w:val="18"/>
@@ -1600,7 +1780,7 @@
     </w:r>
     <w:r>
       <w:rPr>
-        <w:rFonts w:ascii="Century" w:cs="Century" w:hAnsi="Century" w:eastAsia="Century"/>
+        <w:rFonts w:ascii="Helvetica Light" w:cs="Helvetica Light" w:hAnsi="Helvetica Light" w:eastAsia="Helvetica Light"/>
         <w:outline w:val="0"/>
         <w:color w:val="243242"/>
         <w:sz w:val="18"/>
@@ -1617,7 +1797,7 @@
     </w:r>
     <w:r>
       <w:rPr>
-        <w:rFonts w:ascii="Century" w:cs="Century" w:hAnsi="Century" w:eastAsia="Century"/>
+        <w:rFonts w:ascii="Helvetica Light" w:cs="Helvetica Light" w:hAnsi="Helvetica Light" w:eastAsia="Helvetica Light"/>
         <w:outline w:val="0"/>
         <w:color w:val="243242"/>
         <w:sz w:val="18"/>
@@ -1634,7 +1814,7 @@
     </w:r>
     <w:r>
       <w:rPr>
-        <w:rFonts w:ascii="Century" w:cs="Century" w:hAnsi="Century" w:eastAsia="Century"/>
+        <w:rFonts w:ascii="Helvetica Light" w:hAnsi="Helvetica Light"/>
         <w:outline w:val="0"/>
         <w:color w:val="243242"/>
         <w:sz w:val="18"/>
@@ -1651,7 +1831,7 @@
     </w:r>
     <w:r>
       <w:rPr>
-        <w:rFonts w:ascii="Century" w:cs="Century" w:hAnsi="Century" w:eastAsia="Century"/>
+        <w:rFonts w:ascii="Helvetica Light" w:cs="Helvetica Light" w:hAnsi="Helvetica Light" w:eastAsia="Helvetica Light"/>
         <w:outline w:val="0"/>
         <w:color w:val="243242"/>
         <w:sz w:val="18"/>
@@ -1668,7 +1848,7 @@
     </w:r>
     <w:r>
       <w:rPr>
-        <w:rFonts w:ascii="Century" w:cs="Century" w:hAnsi="Century" w:eastAsia="Century"/>
+        <w:rFonts w:ascii="Helvetica Light" w:cs="Helvetica Light" w:hAnsi="Helvetica Light" w:eastAsia="Helvetica Light"/>
         <w:outline w:val="0"/>
         <w:color w:val="243242"/>
         <w:sz w:val="18"/>
@@ -1685,7 +1865,7 @@
     </w:r>
     <w:r>
       <w:rPr>
-        <w:rFonts w:ascii="Century" w:cs="Century" w:hAnsi="Century" w:eastAsia="Century"/>
+        <w:rFonts w:ascii="Helvetica Light" w:cs="Helvetica Light" w:hAnsi="Helvetica Light" w:eastAsia="Helvetica Light"/>
         <w:outline w:val="0"/>
         <w:color w:val="243242"/>
         <w:sz w:val="18"/>
@@ -1702,7 +1882,7 @@
     </w:r>
     <w:r>
       <w:rPr>
-        <w:rFonts w:ascii="Century" w:cs="Century" w:hAnsi="Century" w:eastAsia="Century"/>
+        <w:rFonts w:ascii="Helvetica Light" w:cs="Helvetica Light" w:hAnsi="Helvetica Light" w:eastAsia="Helvetica Light"/>
         <w:outline w:val="0"/>
         <w:color w:val="243242"/>
         <w:sz w:val="18"/>
@@ -3499,7 +3679,7 @@
       <w:outlineLvl w:val="9"/>
     </w:pPr>
     <w:rPr>
-      <w:rFonts w:ascii="Century" w:cs="Century" w:hAnsi="Century" w:eastAsia="Century"/>
+      <w:rFonts w:ascii="Helvetica" w:cs="Arial Unicode MS" w:hAnsi="Helvetica" w:eastAsia="Arial Unicode MS"/>
       <w:b w:val="1"/>
       <w:bCs w:val="1"/>
       <w:i w:val="0"/>
@@ -3546,7 +3726,7 @@
       <w:outlineLvl w:val="9"/>
     </w:pPr>
     <w:rPr>
-      <w:rFonts w:ascii="Franklin Gothic Book" w:cs="Franklin Gothic Book" w:hAnsi="Franklin Gothic Book" w:eastAsia="Franklin Gothic Book"/>
+      <w:rFonts w:ascii="Helvetica" w:cs="Arial Unicode MS" w:hAnsi="Helvetica" w:eastAsia="Arial Unicode MS"/>
       <w:b w:val="0"/>
       <w:bCs w:val="0"/>
       <w:i w:val="0"/>
@@ -3576,28 +3756,6 @@
       </w14:textFill>
     </w:rPr>
   </w:style>
-  <w:style w:type="character" w:styleId="Link">
-    <w:name w:val="Link"/>
-    <w:rPr>
-      <w:outline w:val="0"/>
-      <w:color w:val="0563c1"/>
-      <w:u w:val="single" w:color="0563c1"/>
-      <w14:textFill>
-        <w14:solidFill>
-          <w14:srgbClr w14:val="0563C1"/>
-        </w14:solidFill>
-      </w14:textFill>
-    </w:rPr>
-  </w:style>
-  <w:style w:type="character" w:styleId="Hyperlink.0">
-    <w:name w:val="Hyperlink.0"/>
-    <w:basedOn w:val="Link"/>
-    <w:next w:val="Hyperlink.0"/>
-    <w:rPr>
-      <w:shd w:val="nil" w:color="auto" w:fill="auto"/>
-      <w:lang w:val="en-US"/>
-    </w:rPr>
-  </w:style>
   <w:style w:type="paragraph" w:styleId="Contact Info">
     <w:name w:val="Contact Info"/>
     <w:next w:val="Contact Info"/>
@@ -3615,7 +3773,7 @@
       <w:outlineLvl w:val="9"/>
     </w:pPr>
     <w:rPr>
-      <w:rFonts w:ascii="Franklin Gothic Book" w:cs="Franklin Gothic Book" w:hAnsi="Franklin Gothic Book" w:eastAsia="Franklin Gothic Book"/>
+      <w:rFonts w:ascii="Helvetica" w:cs="Helvetica" w:hAnsi="Helvetica" w:eastAsia="Helvetica"/>
       <w:b w:val="0"/>
       <w:bCs w:val="0"/>
       <w:i w:val="0"/>
@@ -3642,6 +3800,27 @@
       </w14:textFill>
     </w:rPr>
   </w:style>
+  <w:style w:type="character" w:styleId="Link">
+    <w:name w:val="Link"/>
+    <w:rPr>
+      <w:outline w:val="0"/>
+      <w:color w:val="0563c1"/>
+      <w:u w:val="single" w:color="0563c1"/>
+      <w14:textFill>
+        <w14:solidFill>
+          <w14:srgbClr w14:val="0563C1"/>
+        </w14:solidFill>
+      </w14:textFill>
+    </w:rPr>
+  </w:style>
+  <w:style w:type="character" w:styleId="Hyperlink.0">
+    <w:name w:val="Hyperlink.0"/>
+    <w:basedOn w:val="Link"/>
+    <w:next w:val="Hyperlink.0"/>
+    <w:rPr>
+      <w:lang w:val="en-US"/>
+    </w:rPr>
+  </w:style>
   <w:style w:type="paragraph" w:styleId="Hidden Heading">
     <w:name w:val="Hidden Heading"/>
     <w:next w:val="Hidden Heading"/>
@@ -3659,7 +3838,7 @@
       <w:outlineLvl w:val="9"/>
     </w:pPr>
     <w:rPr>
-      <w:rFonts w:ascii="Franklin Gothic Book" w:cs="Franklin Gothic Book" w:hAnsi="Franklin Gothic Book" w:eastAsia="Franklin Gothic Book"/>
+      <w:rFonts w:ascii="Helvetica" w:cs="Arial Unicode MS" w:hAnsi="Helvetica" w:eastAsia="Arial Unicode MS"/>
       <w:b w:val="0"/>
       <w:bCs w:val="0"/>
       <w:i w:val="0"/>
@@ -3703,7 +3882,7 @@
       <w:outlineLvl w:val="0"/>
     </w:pPr>
     <w:rPr>
-      <w:rFonts w:ascii="Century" w:cs="Century" w:hAnsi="Century" w:eastAsia="Century"/>
+      <w:rFonts w:ascii="Helvetica" w:cs="Arial Unicode MS" w:hAnsi="Helvetica" w:eastAsia="Arial Unicode MS"/>
       <w:b w:val="1"/>
       <w:bCs w:val="1"/>
       <w:i w:val="0"/>
@@ -3747,7 +3926,7 @@
       <w:outlineLvl w:val="9"/>
     </w:pPr>
     <w:rPr>
-      <w:rFonts w:ascii="Franklin Gothic Book" w:cs="Franklin Gothic Book" w:hAnsi="Franklin Gothic Book" w:eastAsia="Franklin Gothic Book"/>
+      <w:rFonts w:ascii="Helvetica" w:cs="Arial Unicode MS" w:hAnsi="Helvetica" w:eastAsia="Arial Unicode MS"/>
       <w:b w:val="0"/>
       <w:bCs w:val="0"/>
       <w:i w:val="0"/>
@@ -3799,7 +3978,7 @@
       <w:outlineLvl w:val="9"/>
     </w:pPr>
     <w:rPr>
-      <w:rFonts w:ascii="Century" w:cs="Century" w:hAnsi="Century" w:eastAsia="Century"/>
+      <w:rFonts w:ascii="Helvetica" w:cs="Arial Unicode MS" w:hAnsi="Helvetica" w:eastAsia="Arial Unicode MS"/>
       <w:b w:val="1"/>
       <w:bCs w:val="1"/>
       <w:i w:val="0"/>
@@ -3846,7 +4025,7 @@
       <w:outlineLvl w:val="9"/>
     </w:pPr>
     <w:rPr>
-      <w:rFonts w:ascii="Franklin Gothic Book" w:cs="Franklin Gothic Book" w:hAnsi="Franklin Gothic Book" w:eastAsia="Franklin Gothic Book"/>
+      <w:rFonts w:ascii="Helvetica" w:cs="Arial Unicode MS" w:hAnsi="Helvetica" w:eastAsia="Arial Unicode MS"/>
       <w:b w:val="0"/>
       <w:bCs w:val="0"/>
       <w:i w:val="0"/>
@@ -3873,53 +4052,6 @@
       </w14:textFill>
     </w:rPr>
   </w:style>
-  <w:style w:type="paragraph" w:styleId="Heading">
-    <w:name w:val="Heading"/>
-    <w:next w:val="Body"/>
-    <w:pPr>
-      <w:keepNext w:val="0"/>
-      <w:keepLines w:val="0"/>
-      <w:pageBreakBefore w:val="0"/>
-      <w:widowControl w:val="1"/>
-      <w:shd w:val="clear" w:color="auto" w:fill="auto"/>
-      <w:suppressAutoHyphens w:val="0"/>
-      <w:bidi w:val="0"/>
-      <w:spacing w:before="480" w:after="240" w:line="240" w:lineRule="auto"/>
-      <w:ind w:left="0" w:right="0" w:firstLine="0"/>
-      <w:jc w:val="left"/>
-      <w:outlineLvl w:val="0"/>
-    </w:pPr>
-    <w:rPr>
-      <w:rFonts w:ascii="Century" w:cs="Century" w:hAnsi="Century" w:eastAsia="Century"/>
-      <w:b w:val="1"/>
-      <w:bCs w:val="1"/>
-      <w:i w:val="0"/>
-      <w:iCs w:val="0"/>
-      <w:caps w:val="0"/>
-      <w:smallCaps w:val="0"/>
-      <w:strike w:val="0"/>
-      <w:dstrike w:val="0"/>
-      <w:outline w:val="0"/>
-      <w:color w:val="243242"/>
-      <w:spacing w:val="0"/>
-      <w:kern w:val="0"/>
-      <w:position w:val="0"/>
-      <w:sz w:val="28"/>
-      <w:szCs w:val="28"/>
-      <w:u w:val="none" w:color="243242"/>
-      <w:shd w:val="nil" w:color="auto" w:fill="auto"/>
-      <w:vertAlign w:val="baseline"/>
-      <w:lang w:val="en-US"/>
-      <w14:textOutline>
-        <w14:noFill/>
-      </w14:textOutline>
-      <w14:textFill>
-        <w14:solidFill>
-          <w14:srgbClr w14:val="243242"/>
-        </w14:solidFill>
-      </w14:textFill>
-    </w:rPr>
-  </w:style>
   <w:style w:type="paragraph" w:styleId="First Company Block">
     <w:name w:val="First Company Block"/>
     <w:next w:val="First Company Block"/>
@@ -3930,17 +4062,17 @@
       <w:widowControl w:val="1"/>
       <w:shd w:val="clear" w:color="auto" w:fill="auto"/>
       <w:tabs>
-        <w:tab w:val="right" w:pos="10800"/>
+        <w:tab w:val="right" w:pos="10780"/>
       </w:tabs>
       <w:suppressAutoHyphens w:val="0"/>
       <w:bidi w:val="0"/>
       <w:spacing w:before="0" w:after="0" w:line="240" w:lineRule="auto"/>
       <w:ind w:left="0" w:right="0" w:firstLine="0"/>
-      <w:jc w:val="left"/>
+      <w:jc w:val="both"/>
       <w:outlineLvl w:val="9"/>
     </w:pPr>
     <w:rPr>
-      <w:rFonts w:ascii="Franklin Gothic Book" w:cs="Franklin Gothic Book" w:hAnsi="Franklin Gothic Book" w:eastAsia="Franklin Gothic Book"/>
+      <w:rFonts w:ascii="Avenir Next Regular" w:cs="Arial Unicode MS" w:hAnsi="Avenir Next Regular" w:eastAsia="Arial Unicode MS"/>
       <w:b w:val="1"/>
       <w:bCs w:val="1"/>
       <w:i w:val="0"/>
@@ -3987,7 +4119,7 @@
       <w:outlineLvl w:val="9"/>
     </w:pPr>
     <w:rPr>
-      <w:rFonts w:ascii="Franklin Gothic Book" w:cs="Franklin Gothic Book" w:hAnsi="Franklin Gothic Book" w:eastAsia="Franklin Gothic Book"/>
+      <w:rFonts w:ascii="Helvetica" w:cs="Arial Unicode MS" w:hAnsi="Helvetica" w:eastAsia="Arial Unicode MS"/>
       <w:b w:val="0"/>
       <w:bCs w:val="0"/>
       <w:i w:val="0"/>
@@ -4022,6 +4154,53 @@
       </w:numPr>
     </w:pPr>
   </w:style>
+  <w:style w:type="paragraph" w:styleId="Heading">
+    <w:name w:val="Heading"/>
+    <w:next w:val="Body"/>
+    <w:pPr>
+      <w:keepNext w:val="0"/>
+      <w:keepLines w:val="0"/>
+      <w:pageBreakBefore w:val="0"/>
+      <w:widowControl w:val="1"/>
+      <w:shd w:val="clear" w:color="auto" w:fill="auto"/>
+      <w:suppressAutoHyphens w:val="0"/>
+      <w:bidi w:val="0"/>
+      <w:spacing w:before="480" w:after="240" w:line="240" w:lineRule="auto"/>
+      <w:ind w:left="0" w:right="0" w:firstLine="0"/>
+      <w:jc w:val="left"/>
+      <w:outlineLvl w:val="0"/>
+    </w:pPr>
+    <w:rPr>
+      <w:rFonts w:ascii="Helvetica" w:cs="Arial Unicode MS" w:hAnsi="Helvetica" w:eastAsia="Arial Unicode MS"/>
+      <w:b w:val="1"/>
+      <w:bCs w:val="1"/>
+      <w:i w:val="0"/>
+      <w:iCs w:val="0"/>
+      <w:caps w:val="0"/>
+      <w:smallCaps w:val="0"/>
+      <w:strike w:val="0"/>
+      <w:dstrike w:val="0"/>
+      <w:outline w:val="0"/>
+      <w:color w:val="243242"/>
+      <w:spacing w:val="0"/>
+      <w:kern w:val="0"/>
+      <w:position w:val="0"/>
+      <w:sz w:val="28"/>
+      <w:szCs w:val="28"/>
+      <w:u w:val="none" w:color="243242"/>
+      <w:shd w:val="nil" w:color="auto" w:fill="auto"/>
+      <w:vertAlign w:val="baseline"/>
+      <w:lang w:val="en-US"/>
+      <w14:textOutline>
+        <w14:noFill/>
+      </w14:textOutline>
+      <w14:textFill>
+        <w14:solidFill>
+          <w14:srgbClr w14:val="243242"/>
+        </w14:solidFill>
+      </w14:textFill>
+    </w:rPr>
+  </w:style>
   <w:style w:type="paragraph" w:styleId="Edu Degree">
     <w:name w:val="Edu Degree"/>
     <w:next w:val="Edu Degree"/>
@@ -4039,7 +4218,7 @@
       <w:outlineLvl w:val="9"/>
     </w:pPr>
     <w:rPr>
-      <w:rFonts w:ascii="Franklin Gothic Book" w:cs="Franklin Gothic Book" w:hAnsi="Franklin Gothic Book" w:eastAsia="Franklin Gothic Book"/>
+      <w:rFonts w:ascii="Helvetica" w:cs="Arial Unicode MS" w:hAnsi="Helvetica" w:eastAsia="Arial Unicode MS"/>
       <w:b w:val="1"/>
       <w:bCs w:val="1"/>
       <w:i w:val="0"/>
@@ -4083,7 +4262,7 @@
       <w:outlineLvl w:val="9"/>
     </w:pPr>
     <w:rPr>
-      <w:rFonts w:ascii="Franklin Gothic Book" w:cs="Franklin Gothic Book" w:hAnsi="Franklin Gothic Book" w:eastAsia="Franklin Gothic Book"/>
+      <w:rFonts w:ascii="Helvetica" w:cs="Arial Unicode MS" w:hAnsi="Helvetica" w:eastAsia="Arial Unicode MS"/>
       <w:b w:val="0"/>
       <w:bCs w:val="0"/>
       <w:i w:val="0"/>
@@ -4156,14 +4335,14 @@
     </a:clrScheme>
     <a:fontScheme name="Office Theme">
       <a:majorFont>
-        <a:latin typeface="Century"/>
-        <a:ea typeface="Century"/>
-        <a:cs typeface="Century"/>
+        <a:latin typeface="Helvetica"/>
+        <a:ea typeface="Helvetica"/>
+        <a:cs typeface="Helvetica"/>
       </a:majorFont>
       <a:minorFont>
-        <a:latin typeface="Franklin Gothic Book"/>
-        <a:ea typeface="Franklin Gothic Book"/>
-        <a:cs typeface="Franklin Gothic Book"/>
+        <a:latin typeface="Helvetica"/>
+        <a:ea typeface="Helvetica"/>
+        <a:cs typeface="Helvetica"/>
       </a:minorFont>
     </a:fontScheme>
     <a:fmtScheme name="Office Theme">

</xml_diff>